<commit_message>
Spring 2018 resume update
</commit_message>
<xml_diff>
--- a/docs/Resume.docx
+++ b/docs/Resume.docx
@@ -1,6 +1,6 @@
 
 <file path=word/document.xml><?xml version="1.0" encoding="utf-8"?>
-<w:document xmlns:wpc="http://schemas.microsoft.com/office/word/2010/wordprocessingCanvas" xmlns:mo="http://schemas.microsoft.com/office/mac/office/2008/main" xmlns:mc="http://schemas.openxmlformats.org/markup-compatibility/2006" xmlns:mv="urn:schemas-microsoft-com:mac:vml" xmlns:o="urn:schemas-microsoft-com:office:office" xmlns:r="http://schemas.openxmlformats.org/officeDocument/2006/relationships" xmlns:m="http://schemas.openxmlformats.org/officeDocument/2006/math" xmlns:v="urn:schemas-microsoft-com:vml" xmlns:wp14="http://schemas.microsoft.com/office/word/2010/wordprocessingDrawing" xmlns:wp="http://schemas.openxmlformats.org/drawingml/2006/wordprocessingDrawing" xmlns:w10="urn:schemas-microsoft-com:office:word" xmlns:w="http://schemas.openxmlformats.org/wordprocessingml/2006/main" xmlns:w14="http://schemas.microsoft.com/office/word/2010/wordml" xmlns:w15="http://schemas.microsoft.com/office/word/2012/wordml" xmlns:wpg="http://schemas.microsoft.com/office/word/2010/wordprocessingGroup" xmlns:wpi="http://schemas.microsoft.com/office/word/2010/wordprocessingInk" xmlns:wne="http://schemas.microsoft.com/office/word/2006/wordml" xmlns:wps="http://schemas.microsoft.com/office/word/2010/wordprocessingShape" mc:Ignorable="w14 w15 wp14">
+<w:document xmlns:wpc="http://schemas.microsoft.com/office/word/2010/wordprocessingCanvas" xmlns:cx="http://schemas.microsoft.com/office/drawing/2014/chartex" xmlns:cx1="http://schemas.microsoft.com/office/drawing/2015/9/8/chartex" xmlns:cx2="http://schemas.microsoft.com/office/drawing/2015/10/21/chartex" xmlns:cx3="http://schemas.microsoft.com/office/drawing/2016/5/9/chartex" xmlns:cx4="http://schemas.microsoft.com/office/drawing/2016/5/10/chartex" xmlns:cx5="http://schemas.microsoft.com/office/drawing/2016/5/11/chartex" xmlns:cx6="http://schemas.microsoft.com/office/drawing/2016/5/12/chartex" xmlns:cx7="http://schemas.microsoft.com/office/drawing/2016/5/13/chartex" xmlns:cx8="http://schemas.microsoft.com/office/drawing/2016/5/14/chartex" xmlns:mc="http://schemas.openxmlformats.org/markup-compatibility/2006" xmlns:aink="http://schemas.microsoft.com/office/drawing/2016/ink" xmlns:am3d="http://schemas.microsoft.com/office/drawing/2017/model3d" xmlns:o="urn:schemas-microsoft-com:office:office" xmlns:r="http://schemas.openxmlformats.org/officeDocument/2006/relationships" xmlns:m="http://schemas.openxmlformats.org/officeDocument/2006/math" xmlns:v="urn:schemas-microsoft-com:vml" xmlns:wp14="http://schemas.microsoft.com/office/word/2010/wordprocessingDrawing" xmlns:wp="http://schemas.openxmlformats.org/drawingml/2006/wordprocessingDrawing" xmlns:w10="urn:schemas-microsoft-com:office:word" xmlns:w="http://schemas.openxmlformats.org/wordprocessingml/2006/main" xmlns:w14="http://schemas.microsoft.com/office/word/2010/wordml" xmlns:w15="http://schemas.microsoft.com/office/word/2012/wordml" xmlns:w16cid="http://schemas.microsoft.com/office/word/2016/wordml/cid" xmlns:w16se="http://schemas.microsoft.com/office/word/2015/wordml/symex" xmlns:wpg="http://schemas.microsoft.com/office/word/2010/wordprocessingGroup" xmlns:wpi="http://schemas.microsoft.com/office/word/2010/wordprocessingInk" xmlns:wne="http://schemas.microsoft.com/office/word/2006/wordml" xmlns:wps="http://schemas.microsoft.com/office/word/2010/wordprocessingShape" mc:Ignorable="w14 w15 w16se w16cid wp14">
   <w:body>
     <w:p>
       <w:pPr>
@@ -426,6 +426,7 @@
               </w:tabs>
               <w:rPr>
                 <w:rFonts w:ascii="Helvetica Neue" w:eastAsia="Helvetica Neue" w:hAnsi="Helvetica Neue" w:cs="Helvetica Neue"/>
+                <w:b/>
                 <w:sz w:val="24"/>
                 <w:szCs w:val="24"/>
               </w:rPr>
@@ -437,7 +438,25 @@
                 <w:sz w:val="24"/>
                 <w:szCs w:val="24"/>
               </w:rPr>
-              <w:t>Google, Kirkland, WA</w:t>
+              <w:t>h</w:t>
+            </w:r>
+            <w:r>
+              <w:rPr>
+                <w:rFonts w:ascii="Helvetica Neue" w:eastAsia="Helvetica Neue" w:hAnsi="Helvetica Neue" w:cs="Helvetica Neue"/>
+                <w:b/>
+                <w:sz w:val="24"/>
+                <w:szCs w:val="24"/>
+              </w:rPr>
+              <w:t>ackNY</w:t>
+            </w:r>
+            <w:r>
+              <w:rPr>
+                <w:rFonts w:ascii="Helvetica Neue" w:eastAsia="Helvetica Neue" w:hAnsi="Helvetica Neue" w:cs="Helvetica Neue"/>
+                <w:b/>
+                <w:sz w:val="24"/>
+                <w:szCs w:val="24"/>
+              </w:rPr>
+              <w:t>, New York, NY</w:t>
             </w:r>
           </w:p>
           <w:p>
@@ -447,6 +466,7 @@
               </w:tabs>
               <w:rPr>
                 <w:rFonts w:ascii="Helvetica Neue" w:eastAsia="Helvetica Neue" w:hAnsi="Helvetica Neue" w:cs="Helvetica Neue"/>
+                <w:i/>
                 <w:sz w:val="24"/>
                 <w:szCs w:val="24"/>
               </w:rPr>
@@ -458,7 +478,7 @@
                 <w:sz w:val="24"/>
                 <w:szCs w:val="24"/>
               </w:rPr>
-              <w:t>Engineering Practicum Intern</w:t>
+              <w:t>hackNY Summer Fellow</w:t>
             </w:r>
           </w:p>
         </w:tc>
@@ -469,6 +489,105 @@
               <w:top w:val="single" w:sz="8" w:space="0" w:color="000000"/>
             </w:tcBorders>
           </w:tcPr>
+          <w:p>
+            <w:pPr>
+              <w:jc w:val="right"/>
+              <w:rPr>
+                <w:rFonts w:ascii="Helvetica Neue" w:eastAsia="Helvetica Neue" w:hAnsi="Helvetica Neue" w:cs="Helvetica Neue"/>
+                <w:sz w:val="24"/>
+                <w:szCs w:val="24"/>
+              </w:rPr>
+            </w:pPr>
+            <w:r>
+              <w:rPr>
+                <w:rFonts w:ascii="Helvetica Neue" w:eastAsia="Helvetica Neue" w:hAnsi="Helvetica Neue" w:cs="Helvetica Neue"/>
+                <w:sz w:val="24"/>
+                <w:szCs w:val="24"/>
+              </w:rPr>
+              <w:t>Starting May 2018</w:t>
+            </w:r>
+          </w:p>
+        </w:tc>
+      </w:tr>
+      <w:tr>
+        <w:trPr>
+          <w:trHeight w:val="20"/>
+          <w:jc w:val="center"/>
+        </w:trPr>
+        <w:tc>
+          <w:tcPr>
+            <w:tcW w:w="7095" w:type="dxa"/>
+          </w:tcPr>
+          <w:p>
+            <w:pPr>
+              <w:tabs>
+                <w:tab w:val="right" w:pos="8325"/>
+              </w:tabs>
+              <w:rPr>
+                <w:rFonts w:ascii="Helvetica Neue" w:eastAsia="Helvetica Neue" w:hAnsi="Helvetica Neue" w:cs="Helvetica Neue"/>
+                <w:b/>
+                <w:sz w:val="24"/>
+                <w:szCs w:val="24"/>
+              </w:rPr>
+            </w:pPr>
+          </w:p>
+          <w:p>
+            <w:pPr>
+              <w:tabs>
+                <w:tab w:val="right" w:pos="8325"/>
+              </w:tabs>
+              <w:rPr>
+                <w:rFonts w:ascii="Helvetica Neue" w:eastAsia="Helvetica Neue" w:hAnsi="Helvetica Neue" w:cs="Helvetica Neue"/>
+                <w:sz w:val="24"/>
+                <w:szCs w:val="24"/>
+              </w:rPr>
+            </w:pPr>
+            <w:r>
+              <w:rPr>
+                <w:rFonts w:ascii="Helvetica Neue" w:eastAsia="Helvetica Neue" w:hAnsi="Helvetica Neue" w:cs="Helvetica Neue"/>
+                <w:b/>
+                <w:sz w:val="24"/>
+                <w:szCs w:val="24"/>
+              </w:rPr>
+              <w:t>Google, Kirkland, WA</w:t>
+            </w:r>
+          </w:p>
+          <w:p>
+            <w:pPr>
+              <w:tabs>
+                <w:tab w:val="right" w:pos="8325"/>
+              </w:tabs>
+              <w:rPr>
+                <w:rFonts w:ascii="Helvetica Neue" w:eastAsia="Helvetica Neue" w:hAnsi="Helvetica Neue" w:cs="Helvetica Neue"/>
+                <w:sz w:val="24"/>
+                <w:szCs w:val="24"/>
+              </w:rPr>
+            </w:pPr>
+            <w:r>
+              <w:rPr>
+                <w:rFonts w:ascii="Helvetica Neue" w:eastAsia="Helvetica Neue" w:hAnsi="Helvetica Neue" w:cs="Helvetica Neue"/>
+                <w:i/>
+                <w:sz w:val="24"/>
+                <w:szCs w:val="24"/>
+              </w:rPr>
+              <w:t>Engineering Practicum Intern</w:t>
+            </w:r>
+          </w:p>
+        </w:tc>
+        <w:tc>
+          <w:tcPr>
+            <w:tcW w:w="3923" w:type="dxa"/>
+          </w:tcPr>
+          <w:p>
+            <w:pPr>
+              <w:jc w:val="right"/>
+              <w:rPr>
+                <w:rFonts w:ascii="Helvetica Neue" w:eastAsia="Helvetica Neue" w:hAnsi="Helvetica Neue" w:cs="Helvetica Neue"/>
+                <w:sz w:val="24"/>
+                <w:szCs w:val="24"/>
+              </w:rPr>
+            </w:pPr>
+          </w:p>
           <w:p>
             <w:pPr>
               <w:jc w:val="right"/>
@@ -542,7 +661,7 @@
                 <w:sz w:val="24"/>
                 <w:szCs w:val="24"/>
               </w:rPr>
-              <w:t xml:space="preserve">feature in </w:t>
+              <w:t>mentions</w:t>
             </w:r>
             <w:r>
               <w:rPr>
@@ -550,18 +669,16 @@
                 <w:sz w:val="24"/>
                 <w:szCs w:val="24"/>
               </w:rPr>
-              <w:t xml:space="preserve">Android </w:t>
-            </w:r>
-            <w:proofErr w:type="spellStart"/>
+              <w:t xml:space="preserve"> in </w:t>
+            </w:r>
             <w:r>
               <w:rPr>
                 <w:rFonts w:ascii="Helvetica Neue" w:eastAsia="Helvetica Neue" w:hAnsi="Helvetica Neue"/>
                 <w:sz w:val="24"/>
                 <w:szCs w:val="24"/>
               </w:rPr>
-              <w:t>Allo</w:t>
-            </w:r>
-            <w:proofErr w:type="spellEnd"/>
+              <w:t>Android Allo</w:t>
+            </w:r>
           </w:p>
           <w:p>
             <w:pPr>
@@ -582,7 +699,7 @@
                 <w:sz w:val="24"/>
                 <w:szCs w:val="24"/>
               </w:rPr>
-              <w:t>Collaborated with UX, Product, and Engineering teams to define feature</w:t>
+              <w:t xml:space="preserve">Collaborated with UX, Product, and Engineering teams to define </w:t>
             </w:r>
             <w:r>
               <w:rPr>
@@ -590,7 +707,23 @@
                 <w:sz w:val="24"/>
                 <w:szCs w:val="24"/>
               </w:rPr>
-              <w:t>s</w:t>
+              <w:t xml:space="preserve">mentions </w:t>
+            </w:r>
+            <w:r>
+              <w:rPr>
+                <w:rFonts w:ascii="Helvetica Neue" w:eastAsia="Helvetica Neue" w:hAnsi="Helvetica Neue"/>
+                <w:sz w:val="24"/>
+                <w:szCs w:val="24"/>
+              </w:rPr>
+              <w:t>feature</w:t>
+            </w:r>
+            <w:r>
+              <w:rPr>
+                <w:rFonts w:ascii="Helvetica Neue" w:eastAsia="Helvetica Neue" w:hAnsi="Helvetica Neue"/>
+                <w:sz w:val="24"/>
+                <w:szCs w:val="24"/>
+              </w:rPr>
+              <w:t xml:space="preserve"> requirements</w:t>
             </w:r>
           </w:p>
           <w:p>
@@ -808,26 +941,16 @@
                 <w:sz w:val="24"/>
                 <w:szCs w:val="24"/>
               </w:rPr>
-              <w:t xml:space="preserve">sign, Android development, and </w:t>
-            </w:r>
-            <w:proofErr w:type="spellStart"/>
+              <w:t>sign, Android development, and G</w:t>
+            </w:r>
             <w:r>
               <w:rPr>
                 <w:rFonts w:ascii="Helvetica Neue" w:hAnsi="Helvetica Neue"/>
                 <w:sz w:val="24"/>
                 <w:szCs w:val="24"/>
               </w:rPr>
-              <w:t>G</w:t>
-            </w:r>
-            <w:r>
-              <w:rPr>
-                <w:rFonts w:ascii="Helvetica Neue" w:hAnsi="Helvetica Neue"/>
-                <w:sz w:val="24"/>
-                <w:szCs w:val="24"/>
-              </w:rPr>
               <w:t>it</w:t>
             </w:r>
-            <w:proofErr w:type="spellEnd"/>
           </w:p>
           <w:p>
             <w:pPr>
@@ -1014,27 +1137,7 @@
                 <w:sz w:val="24"/>
                 <w:szCs w:val="24"/>
               </w:rPr>
-              <w:t>Engineering Summer Undergraduate Research Experience (</w:t>
-            </w:r>
-            <w:proofErr w:type="spellStart"/>
-            <w:r>
-              <w:rPr>
-                <w:rFonts w:ascii="Helvetica Neue" w:eastAsia="Helvetica Neue" w:hAnsi="Helvetica Neue" w:cs="Helvetica Neue"/>
-                <w:i/>
-                <w:sz w:val="24"/>
-                <w:szCs w:val="24"/>
-              </w:rPr>
-              <w:t>EnSURE</w:t>
-            </w:r>
-            <w:proofErr w:type="spellEnd"/>
-            <w:r>
-              <w:rPr>
-                <w:rFonts w:ascii="Helvetica Neue" w:eastAsia="Helvetica Neue" w:hAnsi="Helvetica Neue" w:cs="Helvetica Neue"/>
-                <w:i/>
-                <w:sz w:val="24"/>
-                <w:szCs w:val="24"/>
-              </w:rPr>
-              <w:t>)</w:t>
+              <w:t>Engineering Summer Undergraduate Research Experience (EnSURE)</w:t>
             </w:r>
           </w:p>
         </w:tc>
@@ -1075,7 +1178,15 @@
                 <w:sz w:val="24"/>
                 <w:szCs w:val="24"/>
               </w:rPr>
-              <w:t xml:space="preserve">6 sessions to </w:t>
+              <w:t xml:space="preserve">programming concepts using dance </w:t>
+            </w:r>
+            <w:r>
+              <w:rPr>
+                <w:rFonts w:ascii="Helvetica Neue" w:eastAsia="Helvetica Neue" w:hAnsi="Helvetica Neue" w:cs="Helvetica Neue"/>
+                <w:sz w:val="24"/>
+                <w:szCs w:val="24"/>
+              </w:rPr>
+              <w:t xml:space="preserve">to </w:t>
             </w:r>
             <w:r>
               <w:rPr>
@@ -1099,7 +1210,7 @@
                 <w:sz w:val="24"/>
                 <w:szCs w:val="24"/>
               </w:rPr>
-              <w:t>programming concepts using dance via an Android app</w:t>
+              <w:t>via an Android app</w:t>
             </w:r>
           </w:p>
           <w:p>
@@ -1178,17 +1289,7 @@
                 <w:sz w:val="24"/>
                 <w:szCs w:val="24"/>
               </w:rPr>
-              <w:t>Summarized findings in r</w:t>
-            </w:r>
-            <w:bookmarkStart w:id="1" w:name="_GoBack"/>
-            <w:bookmarkEnd w:id="1"/>
-            <w:r>
-              <w:rPr>
-                <w:rFonts w:ascii="Helvetica Neue" w:eastAsia="Helvetica Neue" w:hAnsi="Helvetica Neue" w:cs="Helvetica Neue"/>
-                <w:sz w:val="24"/>
-                <w:szCs w:val="24"/>
-              </w:rPr>
-              <w:t>esearch poster and paper (</w:t>
+              <w:t>Summarized findings in research poster and paper (</w:t>
             </w:r>
             <w:hyperlink r:id="rId7">
               <w:r>
@@ -1223,7 +1324,7 @@
             <w:tcW w:w="11018" w:type="dxa"/>
             <w:gridSpan w:val="2"/>
             <w:tcBorders>
-              <w:bottom w:val="single" w:sz="8" w:space="0" w:color="000000"/>
+              <w:bottom w:val="single" w:sz="4" w:space="0" w:color="auto"/>
             </w:tcBorders>
           </w:tcPr>
           <w:p>
@@ -1265,7 +1366,7 @@
           <w:tcPr>
             <w:tcW w:w="7095" w:type="dxa"/>
             <w:tcBorders>
-              <w:top w:val="single" w:sz="8" w:space="0" w:color="000000"/>
+              <w:top w:val="single" w:sz="4" w:space="0" w:color="auto"/>
             </w:tcBorders>
           </w:tcPr>
           <w:p>
@@ -1286,7 +1387,7 @@
                 <w:sz w:val="24"/>
                 <w:szCs w:val="24"/>
               </w:rPr>
-              <w:t>Secretary</w:t>
+              <w:t>President</w:t>
             </w:r>
             <w:r>
               <w:rPr>
@@ -1311,7 +1412,7 @@
           <w:tcPr>
             <w:tcW w:w="3923" w:type="dxa"/>
             <w:tcBorders>
-              <w:top w:val="single" w:sz="8" w:space="0" w:color="000000"/>
+              <w:top w:val="single" w:sz="4" w:space="0" w:color="auto"/>
             </w:tcBorders>
           </w:tcPr>
           <w:p>
@@ -1330,15 +1431,195 @@
                 <w:sz w:val="24"/>
                 <w:szCs w:val="24"/>
               </w:rPr>
-              <w:t>2017</w:t>
-            </w:r>
-            <w:r>
-              <w:rPr>
-                <w:rFonts w:ascii="Helvetica Neue" w:eastAsia="Helvetica Neue" w:hAnsi="Helvetica Neue" w:cs="Helvetica Neue"/>
-                <w:sz w:val="24"/>
-                <w:szCs w:val="24"/>
-              </w:rPr>
-              <w:t xml:space="preserve"> – Present</w:t>
+              <w:t>January 2018</w:t>
+            </w:r>
+            <w:r>
+              <w:rPr>
+                <w:rFonts w:ascii="Helvetica Neue" w:eastAsia="Helvetica Neue" w:hAnsi="Helvetica Neue" w:cs="Helvetica Neue"/>
+                <w:sz w:val="24"/>
+                <w:szCs w:val="24"/>
+              </w:rPr>
+              <w:t xml:space="preserve"> - Present</w:t>
+            </w:r>
+          </w:p>
+        </w:tc>
+      </w:tr>
+      <w:tr>
+        <w:trPr>
+          <w:trHeight w:val="80"/>
+          <w:jc w:val="center"/>
+        </w:trPr>
+        <w:tc>
+          <w:tcPr>
+            <w:tcW w:w="11018" w:type="dxa"/>
+            <w:gridSpan w:val="2"/>
+          </w:tcPr>
+          <w:p>
+            <w:pPr>
+              <w:pStyle w:val="ListParagraph"/>
+              <w:numPr>
+                <w:ilvl w:val="0"/>
+                <w:numId w:val="31"/>
+              </w:numPr>
+              <w:ind w:left="475"/>
+              <w:rPr>
+                <w:rFonts w:ascii="Helvetica Neue" w:eastAsia="Helvetica Neue" w:hAnsi="Helvetica Neue" w:cs="Helvetica Neue"/>
+                <w:sz w:val="24"/>
+                <w:szCs w:val="24"/>
+              </w:rPr>
+            </w:pPr>
+            <w:r>
+              <w:rPr>
+                <w:rFonts w:ascii="Helvetica Neue" w:eastAsia="Helvetica Neue" w:hAnsi="Helvetica Neue" w:cs="Helvetica Neue"/>
+                <w:sz w:val="24"/>
+                <w:szCs w:val="24"/>
+              </w:rPr>
+              <w:t>Trained</w:t>
+            </w:r>
+            <w:r>
+              <w:rPr>
+                <w:rFonts w:ascii="Helvetica Neue" w:eastAsia="Helvetica Neue" w:hAnsi="Helvetica Neue" w:cs="Helvetica Neue"/>
+                <w:sz w:val="24"/>
+                <w:szCs w:val="24"/>
+              </w:rPr>
+              <w:t xml:space="preserve"> </w:t>
+            </w:r>
+            <w:r>
+              <w:rPr>
+                <w:rFonts w:ascii="Helvetica Neue" w:eastAsia="Helvetica Neue" w:hAnsi="Helvetica Neue" w:cs="Helvetica Neue"/>
+                <w:sz w:val="24"/>
+                <w:szCs w:val="24"/>
+              </w:rPr>
+              <w:t xml:space="preserve">an </w:t>
+            </w:r>
+            <w:r>
+              <w:rPr>
+                <w:rFonts w:ascii="Helvetica Neue" w:eastAsia="Helvetica Neue" w:hAnsi="Helvetica Neue" w:cs="Helvetica Neue"/>
+                <w:sz w:val="24"/>
+                <w:szCs w:val="24"/>
+              </w:rPr>
+              <w:t xml:space="preserve">entirely </w:t>
+            </w:r>
+            <w:r>
+              <w:rPr>
+                <w:rFonts w:ascii="Helvetica Neue" w:eastAsia="Helvetica Neue" w:hAnsi="Helvetica Neue" w:cs="Helvetica Neue"/>
+                <w:sz w:val="24"/>
+                <w:szCs w:val="24"/>
+              </w:rPr>
+              <w:t xml:space="preserve">new </w:t>
+            </w:r>
+            <w:r>
+              <w:rPr>
+                <w:rFonts w:ascii="Helvetica Neue" w:eastAsia="Helvetica Neue" w:hAnsi="Helvetica Neue" w:cs="Helvetica Neue"/>
+                <w:sz w:val="24"/>
+                <w:szCs w:val="24"/>
+              </w:rPr>
+              <w:t>board</w:t>
+            </w:r>
+            <w:r>
+              <w:rPr>
+                <w:rFonts w:ascii="Helvetica Neue" w:eastAsia="Helvetica Neue" w:hAnsi="Helvetica Neue" w:cs="Helvetica Neue"/>
+                <w:sz w:val="24"/>
+                <w:szCs w:val="24"/>
+              </w:rPr>
+              <w:t xml:space="preserve">, supervised planning for </w:t>
+            </w:r>
+            <w:r>
+              <w:rPr>
+                <w:rFonts w:ascii="Helvetica Neue" w:eastAsia="Helvetica Neue" w:hAnsi="Helvetica Neue" w:cs="Helvetica Neue"/>
+                <w:sz w:val="24"/>
+                <w:szCs w:val="24"/>
+              </w:rPr>
+              <w:t>8</w:t>
+            </w:r>
+            <w:bookmarkStart w:id="1" w:name="_GoBack"/>
+            <w:bookmarkEnd w:id="1"/>
+            <w:r>
+              <w:rPr>
+                <w:rFonts w:ascii="Helvetica Neue" w:eastAsia="Helvetica Neue" w:hAnsi="Helvetica Neue" w:cs="Helvetica Neue"/>
+                <w:sz w:val="24"/>
+                <w:szCs w:val="24"/>
+              </w:rPr>
+              <w:t xml:space="preserve"> events</w:t>
+            </w:r>
+            <w:r>
+              <w:rPr>
+                <w:rFonts w:ascii="Helvetica Neue" w:eastAsia="Helvetica Neue" w:hAnsi="Helvetica Neue" w:cs="Helvetica Neue"/>
+                <w:sz w:val="24"/>
+                <w:szCs w:val="24"/>
+              </w:rPr>
+              <w:t xml:space="preserve"> (including chapter recruitment)</w:t>
+            </w:r>
+          </w:p>
+        </w:tc>
+      </w:tr>
+      <w:tr>
+        <w:trPr>
+          <w:trHeight w:val="80"/>
+          <w:jc w:val="center"/>
+        </w:trPr>
+        <w:tc>
+          <w:tcPr>
+            <w:tcW w:w="7095" w:type="dxa"/>
+          </w:tcPr>
+          <w:p>
+            <w:pPr>
+              <w:pBdr>
+                <w:top w:val="none" w:sz="0" w:space="0" w:color="auto"/>
+                <w:left w:val="none" w:sz="0" w:space="0" w:color="auto"/>
+                <w:bottom w:val="none" w:sz="0" w:space="0" w:color="auto"/>
+                <w:right w:val="none" w:sz="0" w:space="0" w:color="auto"/>
+                <w:between w:val="none" w:sz="0" w:space="0" w:color="auto"/>
+              </w:pBdr>
+              <w:tabs>
+                <w:tab w:val="right" w:pos="8325"/>
+              </w:tabs>
+              <w:rPr>
+                <w:rFonts w:ascii="Helvetica Neue" w:eastAsia="Helvetica Neue" w:hAnsi="Helvetica Neue" w:cs="Helvetica Neue"/>
+                <w:sz w:val="24"/>
+                <w:szCs w:val="24"/>
+              </w:rPr>
+            </w:pPr>
+            <w:r>
+              <w:rPr>
+                <w:rFonts w:ascii="Helvetica Neue" w:eastAsia="Helvetica Neue" w:hAnsi="Helvetica Neue" w:cs="Helvetica Neue"/>
+                <w:b/>
+                <w:sz w:val="24"/>
+                <w:szCs w:val="24"/>
+              </w:rPr>
+              <w:t xml:space="preserve">Secretary, </w:t>
+            </w:r>
+            <w:r>
+              <w:rPr>
+                <w:rFonts w:ascii="Helvetica Neue" w:eastAsia="Helvetica Neue" w:hAnsi="Helvetica Neue" w:cs="Helvetica Neue"/>
+                <w:sz w:val="24"/>
+                <w:szCs w:val="24"/>
+              </w:rPr>
+              <w:t>Tau Beta Pi</w:t>
+            </w:r>
+          </w:p>
+        </w:tc>
+        <w:tc>
+          <w:tcPr>
+            <w:tcW w:w="3923" w:type="dxa"/>
+          </w:tcPr>
+          <w:p>
+            <w:pPr>
+              <w:ind w:left="360" w:hanging="245"/>
+              <w:jc w:val="right"/>
+              <w:rPr>
+                <w:rFonts w:ascii="Helvetica Neue" w:eastAsia="Helvetica Neue" w:hAnsi="Helvetica Neue" w:cs="Helvetica Neue"/>
+                <w:sz w:val="24"/>
+                <w:szCs w:val="24"/>
+              </w:rPr>
+            </w:pPr>
+            <w:r>
+              <w:rPr>
+                <w:rFonts w:ascii="Helvetica Neue" w:eastAsia="Helvetica Neue" w:hAnsi="Helvetica Neue" w:cs="Helvetica Neue"/>
+                <w:sz w:val="24"/>
+                <w:szCs w:val="24"/>
+              </w:rPr>
+              <w:t>January 2017 – December 2017</w:t>
             </w:r>
           </w:p>
         </w:tc>
@@ -1355,27 +1636,6 @@
           </w:tcPr>
           <w:p>
             <w:pPr>
-              <w:numPr>
-                <w:ilvl w:val="0"/>
-                <w:numId w:val="28"/>
-              </w:numPr>
-              <w:rPr>
-                <w:rFonts w:ascii="Helvetica Neue" w:eastAsia="Helvetica Neue" w:hAnsi="Helvetica Neue" w:cs="Helvetica Neue"/>
-                <w:sz w:val="24"/>
-                <w:szCs w:val="24"/>
-              </w:rPr>
-            </w:pPr>
-            <w:r>
-              <w:rPr>
-                <w:rFonts w:ascii="Helvetica Neue" w:eastAsia="Helvetica Neue" w:hAnsi="Helvetica Neue" w:cs="Helvetica Neue"/>
-                <w:sz w:val="24"/>
-                <w:szCs w:val="24"/>
-              </w:rPr>
-              <w:t>Supervised all chapter reporting and instructed officers on report deadlines and formatting</w:t>
-            </w:r>
-          </w:p>
-          <w:p>
-            <w:pPr>
               <w:pStyle w:val="ListParagraph"/>
               <w:numPr>
                 <w:ilvl w:val="0"/>
@@ -1393,7 +1653,23 @@
                 <w:sz w:val="24"/>
                 <w:szCs w:val="24"/>
               </w:rPr>
-              <w:t>Set recruiting timeline and compiled 7 reports to secure approval for initiation of new students</w:t>
+              <w:t>Set rec</w:t>
+            </w:r>
+            <w:r>
+              <w:rPr>
+                <w:rFonts w:ascii="Helvetica Neue" w:eastAsia="Helvetica Neue" w:hAnsi="Helvetica Neue" w:cs="Helvetica Neue"/>
+                <w:sz w:val="24"/>
+                <w:szCs w:val="24"/>
+              </w:rPr>
+              <w:t xml:space="preserve">ruiting timeline and compiled </w:t>
+            </w:r>
+            <w:r>
+              <w:rPr>
+                <w:rFonts w:ascii="Helvetica Neue" w:eastAsia="Helvetica Neue" w:hAnsi="Helvetica Neue" w:cs="Helvetica Neue"/>
+                <w:sz w:val="24"/>
+                <w:szCs w:val="24"/>
+              </w:rPr>
+              <w:t>reports to secure approval for initiation of new students</w:t>
             </w:r>
           </w:p>
           <w:p>
@@ -1467,7 +1743,31 @@
                 <w:sz w:val="24"/>
                 <w:szCs w:val="24"/>
               </w:rPr>
-              <w:t>2016 – 2017</w:t>
+              <w:t xml:space="preserve">September </w:t>
+            </w:r>
+            <w:r>
+              <w:rPr>
+                <w:rFonts w:ascii="Helvetica Neue" w:eastAsia="Helvetica Neue" w:hAnsi="Helvetica Neue" w:cs="Helvetica Neue"/>
+                <w:sz w:val="24"/>
+                <w:szCs w:val="24"/>
+              </w:rPr>
+              <w:t xml:space="preserve">2016 – </w:t>
+            </w:r>
+            <w:r>
+              <w:rPr>
+                <w:rFonts w:ascii="Helvetica Neue" w:eastAsia="Helvetica Neue" w:hAnsi="Helvetica Neue" w:cs="Helvetica Neue"/>
+                <w:sz w:val="24"/>
+                <w:szCs w:val="24"/>
+              </w:rPr>
+              <w:t xml:space="preserve">May </w:t>
+            </w:r>
+            <w:r>
+              <w:rPr>
+                <w:rFonts w:ascii="Helvetica Neue" w:eastAsia="Helvetica Neue" w:hAnsi="Helvetica Neue" w:cs="Helvetica Neue"/>
+                <w:sz w:val="24"/>
+                <w:szCs w:val="24"/>
+              </w:rPr>
+              <w:t>2017</w:t>
             </w:r>
           </w:p>
         </w:tc>
@@ -1695,25 +1995,7 @@
                 <w:sz w:val="24"/>
                 <w:szCs w:val="24"/>
               </w:rPr>
-              <w:t xml:space="preserve">Java, Android Development, </w:t>
-            </w:r>
-            <w:proofErr w:type="spellStart"/>
-            <w:r>
-              <w:rPr>
-                <w:rFonts w:ascii="Helvetica Neue" w:eastAsia="Helvetica Neue" w:hAnsi="Helvetica Neue" w:cs="Helvetica Neue"/>
-                <w:sz w:val="24"/>
-                <w:szCs w:val="24"/>
-              </w:rPr>
-              <w:t>Git</w:t>
-            </w:r>
-            <w:proofErr w:type="spellEnd"/>
-            <w:r>
-              <w:rPr>
-                <w:rFonts w:ascii="Helvetica Neue" w:eastAsia="Helvetica Neue" w:hAnsi="Helvetica Neue" w:cs="Helvetica Neue"/>
-                <w:sz w:val="24"/>
-                <w:szCs w:val="24"/>
-              </w:rPr>
-              <w:t>, Perforce, Protocol Buffers</w:t>
+              <w:t>Java, Android Development, Git, Perforce, Protocol Buffers</w:t>
             </w:r>
           </w:p>
           <w:p>
@@ -1789,156 +2071,6 @@
                 <w:szCs w:val="24"/>
               </w:rPr>
               <w:t>PHP, JavaScript, MySQL</w:t>
-            </w:r>
-          </w:p>
-          <w:p>
-            <w:pPr>
-              <w:rPr>
-                <w:rFonts w:ascii="Helvetica Neue" w:eastAsia="Helvetica Neue" w:hAnsi="Helvetica Neue" w:cs="Helvetica Neue"/>
-                <w:sz w:val="24"/>
-                <w:szCs w:val="24"/>
-              </w:rPr>
-            </w:pPr>
-          </w:p>
-        </w:tc>
-      </w:tr>
-      <w:tr>
-        <w:trPr>
-          <w:trHeight w:val="225"/>
-          <w:jc w:val="center"/>
-        </w:trPr>
-        <w:tc>
-          <w:tcPr>
-            <w:tcW w:w="11018" w:type="dxa"/>
-            <w:gridSpan w:val="2"/>
-            <w:tcBorders>
-              <w:bottom w:val="single" w:sz="8" w:space="0" w:color="000000"/>
-            </w:tcBorders>
-          </w:tcPr>
-          <w:p>
-            <w:pPr>
-              <w:rPr>
-                <w:rFonts w:ascii="Helvetica Neue" w:eastAsia="Helvetica Neue" w:hAnsi="Helvetica Neue" w:cs="Helvetica Neue"/>
-                <w:b/>
-                <w:sz w:val="24"/>
-                <w:szCs w:val="24"/>
-              </w:rPr>
-            </w:pPr>
-            <w:r>
-              <w:rPr>
-                <w:rFonts w:ascii="Helvetica Neue" w:eastAsia="Helvetica Neue" w:hAnsi="Helvetica Neue" w:cs="Helvetica Neue"/>
-                <w:b/>
-                <w:sz w:val="24"/>
-                <w:szCs w:val="24"/>
-              </w:rPr>
-              <w:t>RELEVANT COURSEWORK</w:t>
-            </w:r>
-          </w:p>
-        </w:tc>
-      </w:tr>
-      <w:tr>
-        <w:trPr>
-          <w:trHeight w:val="547"/>
-          <w:jc w:val="center"/>
-        </w:trPr>
-        <w:tc>
-          <w:tcPr>
-            <w:tcW w:w="11018" w:type="dxa"/>
-            <w:gridSpan w:val="2"/>
-            <w:tcBorders>
-              <w:top w:val="single" w:sz="8" w:space="0" w:color="000000"/>
-            </w:tcBorders>
-          </w:tcPr>
-          <w:p>
-            <w:pPr>
-              <w:rPr>
-                <w:rFonts w:ascii="Helvetica Neue" w:eastAsia="Helvetica Neue" w:hAnsi="Helvetica Neue" w:cs="Helvetica Neue"/>
-                <w:sz w:val="24"/>
-                <w:szCs w:val="24"/>
-              </w:rPr>
-            </w:pPr>
-            <w:r>
-              <w:rPr>
-                <w:rFonts w:ascii="Helvetica Neue" w:eastAsia="Helvetica Neue" w:hAnsi="Helvetica Neue" w:cs="Helvetica Neue"/>
-                <w:b/>
-                <w:sz w:val="24"/>
-                <w:szCs w:val="24"/>
-              </w:rPr>
-              <w:t>2016 – 2017:</w:t>
-            </w:r>
-            <w:r>
-              <w:rPr>
-                <w:rFonts w:ascii="Helvetica Neue" w:eastAsia="Helvetica Neue" w:hAnsi="Helvetica Neue" w:cs="Helvetica Neue"/>
-                <w:sz w:val="24"/>
-                <w:szCs w:val="24"/>
-              </w:rPr>
-              <w:t xml:space="preserve"> Object-Oriente</w:t>
-            </w:r>
-            <w:r>
-              <w:rPr>
-                <w:rFonts w:ascii="Helvetica Neue" w:eastAsia="Helvetica Neue" w:hAnsi="Helvetica Neue" w:cs="Helvetica Neue"/>
-                <w:sz w:val="24"/>
-                <w:szCs w:val="24"/>
-              </w:rPr>
-              <w:t>d Design, Algorithms/</w:t>
-            </w:r>
-            <w:r>
-              <w:rPr>
-                <w:rFonts w:ascii="Helvetica Neue" w:eastAsia="Helvetica Neue" w:hAnsi="Helvetica Neue" w:cs="Helvetica Neue"/>
-                <w:sz w:val="24"/>
-                <w:szCs w:val="24"/>
-              </w:rPr>
-              <w:t>Data Structures,</w:t>
-            </w:r>
-            <w:r>
-              <w:rPr>
-                <w:rFonts w:ascii="Helvetica Neue" w:eastAsia="Helvetica Neue" w:hAnsi="Helvetica Neue" w:cs="Helvetica Neue"/>
-                <w:sz w:val="24"/>
-                <w:szCs w:val="24"/>
-              </w:rPr>
-              <w:t xml:space="preserve"> Computer Architecture, </w:t>
-            </w:r>
-            <w:r>
-              <w:rPr>
-                <w:rFonts w:ascii="Helvetica Neue" w:eastAsia="Helvetica Neue" w:hAnsi="Helvetica Neue" w:cs="Helvetica Neue"/>
-                <w:sz w:val="24"/>
-                <w:szCs w:val="24"/>
-              </w:rPr>
-              <w:t xml:space="preserve">Web </w:t>
-            </w:r>
-            <w:r>
-              <w:rPr>
-                <w:rFonts w:ascii="Helvetica Neue" w:eastAsia="Helvetica Neue" w:hAnsi="Helvetica Neue" w:cs="Helvetica Neue"/>
-                <w:sz w:val="24"/>
-                <w:szCs w:val="24"/>
-              </w:rPr>
-              <w:t>Dev</w:t>
-            </w:r>
-          </w:p>
-          <w:p>
-            <w:pPr>
-              <w:rPr>
-                <w:rFonts w:ascii="Helvetica Neue" w:eastAsia="Helvetica Neue" w:hAnsi="Helvetica Neue" w:cs="Helvetica Neue"/>
-                <w:sz w:val="24"/>
-                <w:szCs w:val="24"/>
-              </w:rPr>
-            </w:pPr>
-            <w:r>
-              <w:rPr>
-                <w:rFonts w:ascii="Helvetica Neue" w:eastAsia="Helvetica Neue" w:hAnsi="Helvetica Neue" w:cs="Helvetica Neue"/>
-                <w:b/>
-                <w:sz w:val="24"/>
-                <w:szCs w:val="24"/>
-              </w:rPr>
-              <w:t xml:space="preserve">2017 – 2018: </w:t>
-            </w:r>
-            <w:r>
-              <w:rPr>
-                <w:rFonts w:ascii="Helvetica Neue" w:eastAsia="Helvetica Neue" w:hAnsi="Helvetica Neue" w:cs="Helvetica Neue"/>
-                <w:sz w:val="24"/>
-                <w:szCs w:val="24"/>
-              </w:rPr>
-              <w:t>Operating Systems, Compilers, Programming Languages, Database Systems</w:t>
             </w:r>
           </w:p>
         </w:tc>
@@ -1964,8 +2096,8 @@
 </file>
 
 <file path=word/numbering.xml><?xml version="1.0" encoding="utf-8"?>
-<w:numbering xmlns:wpc="http://schemas.microsoft.com/office/word/2010/wordprocessingCanvas" xmlns:mo="http://schemas.microsoft.com/office/mac/office/2008/main" xmlns:mc="http://schemas.openxmlformats.org/markup-compatibility/2006" xmlns:mv="urn:schemas-microsoft-com:mac:vml" xmlns:o="urn:schemas-microsoft-com:office:office" xmlns:r="http://schemas.openxmlformats.org/officeDocument/2006/relationships" xmlns:m="http://schemas.openxmlformats.org/officeDocument/2006/math" xmlns:v="urn:schemas-microsoft-com:vml" xmlns:wp14="http://schemas.microsoft.com/office/word/2010/wordprocessingDrawing" xmlns:wp="http://schemas.openxmlformats.org/drawingml/2006/wordprocessingDrawing" xmlns:w10="urn:schemas-microsoft-com:office:word" xmlns:w="http://schemas.openxmlformats.org/wordprocessingml/2006/main" xmlns:w14="http://schemas.microsoft.com/office/word/2010/wordml" xmlns:w15="http://schemas.microsoft.com/office/word/2012/wordml" xmlns:wpg="http://schemas.microsoft.com/office/word/2010/wordprocessingGroup" xmlns:wpi="http://schemas.microsoft.com/office/word/2010/wordprocessingInk" xmlns:wne="http://schemas.microsoft.com/office/word/2006/wordml" xmlns:wps="http://schemas.microsoft.com/office/word/2010/wordprocessingShape" mc:Ignorable="w14 w15 wp14">
-  <w:abstractNum w:abstractNumId="0">
+<w:numbering xmlns:wpc="http://schemas.microsoft.com/office/word/2010/wordprocessingCanvas" xmlns:cx="http://schemas.microsoft.com/office/drawing/2014/chartex" xmlns:cx1="http://schemas.microsoft.com/office/drawing/2015/9/8/chartex" xmlns:cx2="http://schemas.microsoft.com/office/drawing/2015/10/21/chartex" xmlns:cx3="http://schemas.microsoft.com/office/drawing/2016/5/9/chartex" xmlns:cx4="http://schemas.microsoft.com/office/drawing/2016/5/10/chartex" xmlns:cx5="http://schemas.microsoft.com/office/drawing/2016/5/11/chartex" xmlns:cx6="http://schemas.microsoft.com/office/drawing/2016/5/12/chartex" xmlns:cx7="http://schemas.microsoft.com/office/drawing/2016/5/13/chartex" xmlns:cx8="http://schemas.microsoft.com/office/drawing/2016/5/14/chartex" xmlns:mc="http://schemas.openxmlformats.org/markup-compatibility/2006" xmlns:aink="http://schemas.microsoft.com/office/drawing/2016/ink" xmlns:am3d="http://schemas.microsoft.com/office/drawing/2017/model3d" xmlns:o="urn:schemas-microsoft-com:office:office" xmlns:r="http://schemas.openxmlformats.org/officeDocument/2006/relationships" xmlns:m="http://schemas.openxmlformats.org/officeDocument/2006/math" xmlns:v="urn:schemas-microsoft-com:vml" xmlns:wp14="http://schemas.microsoft.com/office/word/2010/wordprocessingDrawing" xmlns:wp="http://schemas.openxmlformats.org/drawingml/2006/wordprocessingDrawing" xmlns:w10="urn:schemas-microsoft-com:office:word" xmlns:w="http://schemas.openxmlformats.org/wordprocessingml/2006/main" xmlns:w14="http://schemas.microsoft.com/office/word/2010/wordml" xmlns:w15="http://schemas.microsoft.com/office/word/2012/wordml" xmlns:w16cid="http://schemas.microsoft.com/office/word/2016/wordml/cid" xmlns:w16se="http://schemas.microsoft.com/office/word/2015/wordml/symex" xmlns:wpg="http://schemas.microsoft.com/office/word/2010/wordprocessingGroup" xmlns:wpi="http://schemas.microsoft.com/office/word/2010/wordprocessingInk" xmlns:wne="http://schemas.microsoft.com/office/word/2006/wordml" xmlns:wps="http://schemas.microsoft.com/office/word/2010/wordprocessingShape" mc:Ignorable="w14 w15 w16se w16cid wp14">
+  <w:abstractNum w:abstractNumId="0" w15:restartNumberingAfterBreak="0">
     <w:nsid w:val="00000001"/>
     <w:multiLevelType w:val="hybridMultilevel"/>
     <w:tmpl w:val="00000001"/>
@@ -2019,7 +2151,7 @@
       <w:lvlJc w:val="left"/>
     </w:lvl>
   </w:abstractNum>
-  <w:abstractNum w:abstractNumId="1">
+  <w:abstractNum w:abstractNumId="1" w15:restartNumberingAfterBreak="0">
     <w:nsid w:val="00770AD9"/>
     <w:multiLevelType w:val="multilevel"/>
     <w:tmpl w:val="F356C204"/>
@@ -2141,7 +2273,7 @@
       </w:rPr>
     </w:lvl>
   </w:abstractNum>
-  <w:abstractNum w:abstractNumId="2">
+  <w:abstractNum w:abstractNumId="2" w15:restartNumberingAfterBreak="0">
     <w:nsid w:val="06E41090"/>
     <w:multiLevelType w:val="multilevel"/>
     <w:tmpl w:val="8304B3F4"/>
@@ -2254,7 +2386,7 @@
       </w:rPr>
     </w:lvl>
   </w:abstractNum>
-  <w:abstractNum w:abstractNumId="3">
+  <w:abstractNum w:abstractNumId="3" w15:restartNumberingAfterBreak="0">
     <w:nsid w:val="088E6474"/>
     <w:multiLevelType w:val="hybridMultilevel"/>
     <w:tmpl w:val="10CCD3BC"/>
@@ -2367,7 +2499,7 @@
       </w:rPr>
     </w:lvl>
   </w:abstractNum>
-  <w:abstractNum w:abstractNumId="4">
+  <w:abstractNum w:abstractNumId="4" w15:restartNumberingAfterBreak="0">
     <w:nsid w:val="0CD91039"/>
     <w:multiLevelType w:val="multilevel"/>
     <w:tmpl w:val="B6F66CE0"/>
@@ -2489,7 +2621,7 @@
       </w:rPr>
     </w:lvl>
   </w:abstractNum>
-  <w:abstractNum w:abstractNumId="5">
+  <w:abstractNum w:abstractNumId="5" w15:restartNumberingAfterBreak="0">
     <w:nsid w:val="0E725BF1"/>
     <w:multiLevelType w:val="multilevel"/>
     <w:tmpl w:val="32BCC6B0"/>
@@ -2603,7 +2735,7 @@
       </w:rPr>
     </w:lvl>
   </w:abstractNum>
-  <w:abstractNum w:abstractNumId="6">
+  <w:abstractNum w:abstractNumId="6" w15:restartNumberingAfterBreak="0">
     <w:nsid w:val="0F403B60"/>
     <w:multiLevelType w:val="hybridMultilevel"/>
     <w:tmpl w:val="4582EFB4"/>
@@ -2716,7 +2848,7 @@
       </w:rPr>
     </w:lvl>
   </w:abstractNum>
-  <w:abstractNum w:abstractNumId="7">
+  <w:abstractNum w:abstractNumId="7" w15:restartNumberingAfterBreak="0">
     <w:nsid w:val="102F0C36"/>
     <w:multiLevelType w:val="multilevel"/>
     <w:tmpl w:val="1C4E42AE"/>
@@ -2829,7 +2961,7 @@
       </w:rPr>
     </w:lvl>
   </w:abstractNum>
-  <w:abstractNum w:abstractNumId="8">
+  <w:abstractNum w:abstractNumId="8" w15:restartNumberingAfterBreak="0">
     <w:nsid w:val="109144FD"/>
     <w:multiLevelType w:val="multilevel"/>
     <w:tmpl w:val="F356C204"/>
@@ -2951,7 +3083,7 @@
       </w:rPr>
     </w:lvl>
   </w:abstractNum>
-  <w:abstractNum w:abstractNumId="9">
+  <w:abstractNum w:abstractNumId="9" w15:restartNumberingAfterBreak="0">
     <w:nsid w:val="11924618"/>
     <w:multiLevelType w:val="multilevel"/>
     <w:tmpl w:val="3A1A7F1C"/>
@@ -3064,7 +3196,7 @@
       </w:rPr>
     </w:lvl>
   </w:abstractNum>
-  <w:abstractNum w:abstractNumId="10">
+  <w:abstractNum w:abstractNumId="10" w15:restartNumberingAfterBreak="0">
     <w:nsid w:val="12684FF8"/>
     <w:multiLevelType w:val="hybridMultilevel"/>
     <w:tmpl w:val="27F07EAC"/>
@@ -3177,7 +3309,120 @@
       </w:rPr>
     </w:lvl>
   </w:abstractNum>
-  <w:abstractNum w:abstractNumId="11">
+  <w:abstractNum w:abstractNumId="11" w15:restartNumberingAfterBreak="0">
+    <w:nsid w:val="12C240F9"/>
+    <w:multiLevelType w:val="hybridMultilevel"/>
+    <w:tmpl w:val="AB3823D8"/>
+    <w:lvl w:ilvl="0" w:tplc="04090001">
+      <w:start w:val="1"/>
+      <w:numFmt w:val="bullet"/>
+      <w:lvlText w:val=""/>
+      <w:lvlJc w:val="left"/>
+      <w:pPr>
+        <w:ind w:left="360" w:hanging="360"/>
+      </w:pPr>
+      <w:rPr>
+        <w:rFonts w:ascii="Symbol" w:hAnsi="Symbol" w:hint="default"/>
+      </w:rPr>
+    </w:lvl>
+    <w:lvl w:ilvl="1" w:tplc="04090003" w:tentative="1">
+      <w:start w:val="1"/>
+      <w:numFmt w:val="bullet"/>
+      <w:lvlText w:val="o"/>
+      <w:lvlJc w:val="left"/>
+      <w:pPr>
+        <w:ind w:left="1080" w:hanging="360"/>
+      </w:pPr>
+      <w:rPr>
+        <w:rFonts w:ascii="Courier New" w:hAnsi="Courier New" w:cs="Courier New" w:hint="default"/>
+      </w:rPr>
+    </w:lvl>
+    <w:lvl w:ilvl="2" w:tplc="04090005" w:tentative="1">
+      <w:start w:val="1"/>
+      <w:numFmt w:val="bullet"/>
+      <w:lvlText w:val=""/>
+      <w:lvlJc w:val="left"/>
+      <w:pPr>
+        <w:ind w:left="1800" w:hanging="360"/>
+      </w:pPr>
+      <w:rPr>
+        <w:rFonts w:ascii="Wingdings" w:hAnsi="Wingdings" w:hint="default"/>
+      </w:rPr>
+    </w:lvl>
+    <w:lvl w:ilvl="3" w:tplc="04090001" w:tentative="1">
+      <w:start w:val="1"/>
+      <w:numFmt w:val="bullet"/>
+      <w:lvlText w:val=""/>
+      <w:lvlJc w:val="left"/>
+      <w:pPr>
+        <w:ind w:left="2520" w:hanging="360"/>
+      </w:pPr>
+      <w:rPr>
+        <w:rFonts w:ascii="Symbol" w:hAnsi="Symbol" w:hint="default"/>
+      </w:rPr>
+    </w:lvl>
+    <w:lvl w:ilvl="4" w:tplc="04090003" w:tentative="1">
+      <w:start w:val="1"/>
+      <w:numFmt w:val="bullet"/>
+      <w:lvlText w:val="o"/>
+      <w:lvlJc w:val="left"/>
+      <w:pPr>
+        <w:ind w:left="3240" w:hanging="360"/>
+      </w:pPr>
+      <w:rPr>
+        <w:rFonts w:ascii="Courier New" w:hAnsi="Courier New" w:cs="Courier New" w:hint="default"/>
+      </w:rPr>
+    </w:lvl>
+    <w:lvl w:ilvl="5" w:tplc="04090005" w:tentative="1">
+      <w:start w:val="1"/>
+      <w:numFmt w:val="bullet"/>
+      <w:lvlText w:val=""/>
+      <w:lvlJc w:val="left"/>
+      <w:pPr>
+        <w:ind w:left="3960" w:hanging="360"/>
+      </w:pPr>
+      <w:rPr>
+        <w:rFonts w:ascii="Wingdings" w:hAnsi="Wingdings" w:hint="default"/>
+      </w:rPr>
+    </w:lvl>
+    <w:lvl w:ilvl="6" w:tplc="04090001" w:tentative="1">
+      <w:start w:val="1"/>
+      <w:numFmt w:val="bullet"/>
+      <w:lvlText w:val=""/>
+      <w:lvlJc w:val="left"/>
+      <w:pPr>
+        <w:ind w:left="4680" w:hanging="360"/>
+      </w:pPr>
+      <w:rPr>
+        <w:rFonts w:ascii="Symbol" w:hAnsi="Symbol" w:hint="default"/>
+      </w:rPr>
+    </w:lvl>
+    <w:lvl w:ilvl="7" w:tplc="04090003" w:tentative="1">
+      <w:start w:val="1"/>
+      <w:numFmt w:val="bullet"/>
+      <w:lvlText w:val="o"/>
+      <w:lvlJc w:val="left"/>
+      <w:pPr>
+        <w:ind w:left="5400" w:hanging="360"/>
+      </w:pPr>
+      <w:rPr>
+        <w:rFonts w:ascii="Courier New" w:hAnsi="Courier New" w:cs="Courier New" w:hint="default"/>
+      </w:rPr>
+    </w:lvl>
+    <w:lvl w:ilvl="8" w:tplc="04090005" w:tentative="1">
+      <w:start w:val="1"/>
+      <w:numFmt w:val="bullet"/>
+      <w:lvlText w:val=""/>
+      <w:lvlJc w:val="left"/>
+      <w:pPr>
+        <w:ind w:left="6120" w:hanging="360"/>
+      </w:pPr>
+      <w:rPr>
+        <w:rFonts w:ascii="Wingdings" w:hAnsi="Wingdings" w:hint="default"/>
+      </w:rPr>
+    </w:lvl>
+  </w:abstractNum>
+  <w:abstractNum w:abstractNumId="12" w15:restartNumberingAfterBreak="0">
     <w:nsid w:val="177B7831"/>
     <w:multiLevelType w:val="multilevel"/>
     <w:tmpl w:val="32BCC6B0"/>
@@ -3291,7 +3536,7 @@
       </w:rPr>
     </w:lvl>
   </w:abstractNum>
-  <w:abstractNum w:abstractNumId="12">
+  <w:abstractNum w:abstractNumId="13" w15:restartNumberingAfterBreak="0">
     <w:nsid w:val="187D16B8"/>
     <w:multiLevelType w:val="hybridMultilevel"/>
     <w:tmpl w:val="796A3BD0"/>
@@ -3404,7 +3649,7 @@
       </w:rPr>
     </w:lvl>
   </w:abstractNum>
-  <w:abstractNum w:abstractNumId="13">
+  <w:abstractNum w:abstractNumId="14" w15:restartNumberingAfterBreak="0">
     <w:nsid w:val="27AA6838"/>
     <w:multiLevelType w:val="hybridMultilevel"/>
     <w:tmpl w:val="DBF25252"/>
@@ -3517,7 +3762,7 @@
       </w:rPr>
     </w:lvl>
   </w:abstractNum>
-  <w:abstractNum w:abstractNumId="14">
+  <w:abstractNum w:abstractNumId="15" w15:restartNumberingAfterBreak="0">
     <w:nsid w:val="31140463"/>
     <w:multiLevelType w:val="hybridMultilevel"/>
     <w:tmpl w:val="E87EC52A"/>
@@ -3630,7 +3875,7 @@
       </w:rPr>
     </w:lvl>
   </w:abstractNum>
-  <w:abstractNum w:abstractNumId="15">
+  <w:abstractNum w:abstractNumId="16" w15:restartNumberingAfterBreak="0">
     <w:nsid w:val="446E7479"/>
     <w:multiLevelType w:val="multilevel"/>
     <w:tmpl w:val="B6F66CE0"/>
@@ -3752,7 +3997,7 @@
       </w:rPr>
     </w:lvl>
   </w:abstractNum>
-  <w:abstractNum w:abstractNumId="16">
+  <w:abstractNum w:abstractNumId="17" w15:restartNumberingAfterBreak="0">
     <w:nsid w:val="44C46411"/>
     <w:multiLevelType w:val="hybridMultilevel"/>
     <w:tmpl w:val="D856D43A"/>
@@ -3865,7 +4110,7 @@
       </w:rPr>
     </w:lvl>
   </w:abstractNum>
-  <w:abstractNum w:abstractNumId="17">
+  <w:abstractNum w:abstractNumId="18" w15:restartNumberingAfterBreak="0">
     <w:nsid w:val="468A669E"/>
     <w:multiLevelType w:val="multilevel"/>
     <w:tmpl w:val="07A822B0"/>
@@ -3987,7 +4232,7 @@
       </w:rPr>
     </w:lvl>
   </w:abstractNum>
-  <w:abstractNum w:abstractNumId="18">
+  <w:abstractNum w:abstractNumId="19" w15:restartNumberingAfterBreak="0">
     <w:nsid w:val="470F59CA"/>
     <w:multiLevelType w:val="multilevel"/>
     <w:tmpl w:val="F356C204"/>
@@ -4109,7 +4354,120 @@
       </w:rPr>
     </w:lvl>
   </w:abstractNum>
-  <w:abstractNum w:abstractNumId="19">
+  <w:abstractNum w:abstractNumId="20" w15:restartNumberingAfterBreak="0">
+    <w:nsid w:val="50947315"/>
+    <w:multiLevelType w:val="hybridMultilevel"/>
+    <w:tmpl w:val="A0D8310C"/>
+    <w:lvl w:ilvl="0" w:tplc="04090001">
+      <w:start w:val="1"/>
+      <w:numFmt w:val="bullet"/>
+      <w:lvlText w:val=""/>
+      <w:lvlJc w:val="left"/>
+      <w:pPr>
+        <w:ind w:left="720" w:hanging="360"/>
+      </w:pPr>
+      <w:rPr>
+        <w:rFonts w:ascii="Symbol" w:hAnsi="Symbol" w:hint="default"/>
+      </w:rPr>
+    </w:lvl>
+    <w:lvl w:ilvl="1" w:tplc="04090003" w:tentative="1">
+      <w:start w:val="1"/>
+      <w:numFmt w:val="bullet"/>
+      <w:lvlText w:val="o"/>
+      <w:lvlJc w:val="left"/>
+      <w:pPr>
+        <w:ind w:left="1440" w:hanging="360"/>
+      </w:pPr>
+      <w:rPr>
+        <w:rFonts w:ascii="Courier New" w:hAnsi="Courier New" w:cs="Courier New" w:hint="default"/>
+      </w:rPr>
+    </w:lvl>
+    <w:lvl w:ilvl="2" w:tplc="04090005" w:tentative="1">
+      <w:start w:val="1"/>
+      <w:numFmt w:val="bullet"/>
+      <w:lvlText w:val=""/>
+      <w:lvlJc w:val="left"/>
+      <w:pPr>
+        <w:ind w:left="2160" w:hanging="360"/>
+      </w:pPr>
+      <w:rPr>
+        <w:rFonts w:ascii="Wingdings" w:hAnsi="Wingdings" w:hint="default"/>
+      </w:rPr>
+    </w:lvl>
+    <w:lvl w:ilvl="3" w:tplc="04090001" w:tentative="1">
+      <w:start w:val="1"/>
+      <w:numFmt w:val="bullet"/>
+      <w:lvlText w:val=""/>
+      <w:lvlJc w:val="left"/>
+      <w:pPr>
+        <w:ind w:left="2880" w:hanging="360"/>
+      </w:pPr>
+      <w:rPr>
+        <w:rFonts w:ascii="Symbol" w:hAnsi="Symbol" w:hint="default"/>
+      </w:rPr>
+    </w:lvl>
+    <w:lvl w:ilvl="4" w:tplc="04090003" w:tentative="1">
+      <w:start w:val="1"/>
+      <w:numFmt w:val="bullet"/>
+      <w:lvlText w:val="o"/>
+      <w:lvlJc w:val="left"/>
+      <w:pPr>
+        <w:ind w:left="3600" w:hanging="360"/>
+      </w:pPr>
+      <w:rPr>
+        <w:rFonts w:ascii="Courier New" w:hAnsi="Courier New" w:cs="Courier New" w:hint="default"/>
+      </w:rPr>
+    </w:lvl>
+    <w:lvl w:ilvl="5" w:tplc="04090005" w:tentative="1">
+      <w:start w:val="1"/>
+      <w:numFmt w:val="bullet"/>
+      <w:lvlText w:val=""/>
+      <w:lvlJc w:val="left"/>
+      <w:pPr>
+        <w:ind w:left="4320" w:hanging="360"/>
+      </w:pPr>
+      <w:rPr>
+        <w:rFonts w:ascii="Wingdings" w:hAnsi="Wingdings" w:hint="default"/>
+      </w:rPr>
+    </w:lvl>
+    <w:lvl w:ilvl="6" w:tplc="04090001" w:tentative="1">
+      <w:start w:val="1"/>
+      <w:numFmt w:val="bullet"/>
+      <w:lvlText w:val=""/>
+      <w:lvlJc w:val="left"/>
+      <w:pPr>
+        <w:ind w:left="5040" w:hanging="360"/>
+      </w:pPr>
+      <w:rPr>
+        <w:rFonts w:ascii="Symbol" w:hAnsi="Symbol" w:hint="default"/>
+      </w:rPr>
+    </w:lvl>
+    <w:lvl w:ilvl="7" w:tplc="04090003" w:tentative="1">
+      <w:start w:val="1"/>
+      <w:numFmt w:val="bullet"/>
+      <w:lvlText w:val="o"/>
+      <w:lvlJc w:val="left"/>
+      <w:pPr>
+        <w:ind w:left="5760" w:hanging="360"/>
+      </w:pPr>
+      <w:rPr>
+        <w:rFonts w:ascii="Courier New" w:hAnsi="Courier New" w:cs="Courier New" w:hint="default"/>
+      </w:rPr>
+    </w:lvl>
+    <w:lvl w:ilvl="8" w:tplc="04090005" w:tentative="1">
+      <w:start w:val="1"/>
+      <w:numFmt w:val="bullet"/>
+      <w:lvlText w:val=""/>
+      <w:lvlJc w:val="left"/>
+      <w:pPr>
+        <w:ind w:left="6480" w:hanging="360"/>
+      </w:pPr>
+      <w:rPr>
+        <w:rFonts w:ascii="Wingdings" w:hAnsi="Wingdings" w:hint="default"/>
+      </w:rPr>
+    </w:lvl>
+  </w:abstractNum>
+  <w:abstractNum w:abstractNumId="21" w15:restartNumberingAfterBreak="0">
     <w:nsid w:val="51671808"/>
     <w:multiLevelType w:val="hybridMultilevel"/>
     <w:tmpl w:val="2664266C"/>
@@ -4222,7 +4580,7 @@
       </w:rPr>
     </w:lvl>
   </w:abstractNum>
-  <w:abstractNum w:abstractNumId="20">
+  <w:abstractNum w:abstractNumId="22" w15:restartNumberingAfterBreak="0">
     <w:nsid w:val="54947B92"/>
     <w:multiLevelType w:val="multilevel"/>
     <w:tmpl w:val="5EB841DC"/>
@@ -4335,7 +4693,7 @@
       </w:rPr>
     </w:lvl>
   </w:abstractNum>
-  <w:abstractNum w:abstractNumId="21">
+  <w:abstractNum w:abstractNumId="23" w15:restartNumberingAfterBreak="0">
     <w:nsid w:val="5CF61950"/>
     <w:multiLevelType w:val="multilevel"/>
     <w:tmpl w:val="977E2548"/>
@@ -4457,7 +4815,7 @@
       </w:rPr>
     </w:lvl>
   </w:abstractNum>
-  <w:abstractNum w:abstractNumId="22">
+  <w:abstractNum w:abstractNumId="24" w15:restartNumberingAfterBreak="0">
     <w:nsid w:val="649901FB"/>
     <w:multiLevelType w:val="multilevel"/>
     <w:tmpl w:val="33C2E5A4"/>
@@ -4579,7 +4937,7 @@
       </w:rPr>
     </w:lvl>
   </w:abstractNum>
-  <w:abstractNum w:abstractNumId="23">
+  <w:abstractNum w:abstractNumId="25" w15:restartNumberingAfterBreak="0">
     <w:nsid w:val="6BB30524"/>
     <w:multiLevelType w:val="multilevel"/>
     <w:tmpl w:val="1F2E8606"/>
@@ -4692,7 +5050,7 @@
       </w:rPr>
     </w:lvl>
   </w:abstractNum>
-  <w:abstractNum w:abstractNumId="24">
+  <w:abstractNum w:abstractNumId="26" w15:restartNumberingAfterBreak="0">
     <w:nsid w:val="6E114CB3"/>
     <w:multiLevelType w:val="multilevel"/>
     <w:tmpl w:val="C6264556"/>
@@ -4814,7 +5172,7 @@
       </w:rPr>
     </w:lvl>
   </w:abstractNum>
-  <w:abstractNum w:abstractNumId="25">
+  <w:abstractNum w:abstractNumId="27" w15:restartNumberingAfterBreak="0">
     <w:nsid w:val="74326301"/>
     <w:multiLevelType w:val="multilevel"/>
     <w:tmpl w:val="C6264556"/>
@@ -4936,7 +5294,7 @@
       </w:rPr>
     </w:lvl>
   </w:abstractNum>
-  <w:abstractNum w:abstractNumId="26">
+  <w:abstractNum w:abstractNumId="28" w15:restartNumberingAfterBreak="0">
     <w:nsid w:val="77FC44B0"/>
     <w:multiLevelType w:val="multilevel"/>
     <w:tmpl w:val="F356C204"/>
@@ -5058,7 +5416,7 @@
       </w:rPr>
     </w:lvl>
   </w:abstractNum>
-  <w:abstractNum w:abstractNumId="27">
+  <w:abstractNum w:abstractNumId="29" w15:restartNumberingAfterBreak="0">
     <w:nsid w:val="784E2769"/>
     <w:multiLevelType w:val="multilevel"/>
     <w:tmpl w:val="C6264556"/>
@@ -5180,7 +5538,7 @@
       </w:rPr>
     </w:lvl>
   </w:abstractNum>
-  <w:abstractNum w:abstractNumId="28">
+  <w:abstractNum w:abstractNumId="30" w15:restartNumberingAfterBreak="0">
     <w:nsid w:val="78AE6C73"/>
     <w:multiLevelType w:val="hybridMultilevel"/>
     <w:tmpl w:val="8474E47E"/>
@@ -5294,28 +5652,28 @@
     </w:lvl>
   </w:abstractNum>
   <w:num w:numId="1">
-    <w:abstractNumId w:val="17"/>
+    <w:abstractNumId w:val="18"/>
   </w:num>
   <w:num w:numId="2">
     <w:abstractNumId w:val="4"/>
   </w:num>
   <w:num w:numId="3">
-    <w:abstractNumId w:val="25"/>
+    <w:abstractNumId w:val="27"/>
   </w:num>
   <w:num w:numId="4">
-    <w:abstractNumId w:val="22"/>
+    <w:abstractNumId w:val="24"/>
   </w:num>
   <w:num w:numId="5">
     <w:abstractNumId w:val="0"/>
   </w:num>
   <w:num w:numId="6">
-    <w:abstractNumId w:val="21"/>
+    <w:abstractNumId w:val="23"/>
   </w:num>
   <w:num w:numId="7">
-    <w:abstractNumId w:val="11"/>
+    <w:abstractNumId w:val="12"/>
   </w:num>
   <w:num w:numId="8">
-    <w:abstractNumId w:val="18"/>
+    <w:abstractNumId w:val="19"/>
   </w:num>
   <w:num w:numId="9">
     <w:abstractNumId w:val="7"/>
@@ -5330,10 +5688,10 @@
     <w:abstractNumId w:val="2"/>
   </w:num>
   <w:num w:numId="13">
-    <w:abstractNumId w:val="23"/>
+    <w:abstractNumId w:val="25"/>
   </w:num>
   <w:num w:numId="14">
-    <w:abstractNumId w:val="26"/>
+    <w:abstractNumId w:val="28"/>
   </w:num>
   <w:num w:numId="15">
     <w:abstractNumId w:val="5"/>
@@ -5342,49 +5700,55 @@
     <w:abstractNumId w:val="8"/>
   </w:num>
   <w:num w:numId="17">
-    <w:abstractNumId w:val="24"/>
+    <w:abstractNumId w:val="26"/>
   </w:num>
   <w:num w:numId="18">
     <w:abstractNumId w:val="3"/>
   </w:num>
   <w:num w:numId="19">
-    <w:abstractNumId w:val="14"/>
+    <w:abstractNumId w:val="15"/>
   </w:num>
   <w:num w:numId="20">
-    <w:abstractNumId w:val="16"/>
+    <w:abstractNumId w:val="17"/>
   </w:num>
   <w:num w:numId="21">
-    <w:abstractNumId w:val="27"/>
+    <w:abstractNumId w:val="29"/>
   </w:num>
   <w:num w:numId="22">
-    <w:abstractNumId w:val="20"/>
+    <w:abstractNumId w:val="22"/>
   </w:num>
   <w:num w:numId="23">
-    <w:abstractNumId w:val="15"/>
+    <w:abstractNumId w:val="16"/>
   </w:num>
   <w:num w:numId="24">
     <w:abstractNumId w:val="10"/>
   </w:num>
   <w:num w:numId="25">
-    <w:abstractNumId w:val="28"/>
+    <w:abstractNumId w:val="30"/>
   </w:num>
   <w:num w:numId="26">
-    <w:abstractNumId w:val="12"/>
+    <w:abstractNumId w:val="13"/>
   </w:num>
   <w:num w:numId="27">
     <w:abstractNumId w:val="6"/>
   </w:num>
   <w:num w:numId="28">
-    <w:abstractNumId w:val="13"/>
+    <w:abstractNumId w:val="14"/>
   </w:num>
   <w:num w:numId="29">
-    <w:abstractNumId w:val="19"/>
+    <w:abstractNumId w:val="21"/>
+  </w:num>
+  <w:num w:numId="30">
+    <w:abstractNumId w:val="20"/>
+  </w:num>
+  <w:num w:numId="31">
+    <w:abstractNumId w:val="11"/>
   </w:num>
 </w:numbering>
 </file>
 
 <file path=word/styles.xml><?xml version="1.0" encoding="utf-8"?>
-<w:styles xmlns:mc="http://schemas.openxmlformats.org/markup-compatibility/2006" xmlns:r="http://schemas.openxmlformats.org/officeDocument/2006/relationships" xmlns:w="http://schemas.openxmlformats.org/wordprocessingml/2006/main" xmlns:w14="http://schemas.microsoft.com/office/word/2010/wordml" xmlns:w15="http://schemas.microsoft.com/office/word/2012/wordml" mc:Ignorable="w14 w15">
+<w:styles xmlns:mc="http://schemas.openxmlformats.org/markup-compatibility/2006" xmlns:r="http://schemas.openxmlformats.org/officeDocument/2006/relationships" xmlns:w="http://schemas.openxmlformats.org/wordprocessingml/2006/main" xmlns:w14="http://schemas.microsoft.com/office/word/2010/wordml" xmlns:w15="http://schemas.microsoft.com/office/word/2012/wordml" xmlns:w16cid="http://schemas.microsoft.com/office/word/2016/wordml/cid" xmlns:w16se="http://schemas.microsoft.com/office/word/2015/wordml/symex" mc:Ignorable="w14 w15 w16se w16cid">
   <w:docDefaults>
     <w:rPrDefault>
       <w:rPr>
@@ -5405,7 +5769,7 @@
       </w:pPr>
     </w:pPrDefault>
   </w:docDefaults>
-  <w:latentStyles w:defLockedState="0" w:defUIPriority="99" w:defSemiHidden="0" w:defUnhideWhenUsed="0" w:defQFormat="0" w:count="382">
+  <w:latentStyles w:defLockedState="0" w:defUIPriority="99" w:defSemiHidden="0" w:defUnhideWhenUsed="0" w:defQFormat="0" w:count="375">
     <w:lsdException w:name="Normal" w:uiPriority="0" w:qFormat="1"/>
     <w:lsdException w:name="heading 1" w:uiPriority="9" w:qFormat="1"/>
     <w:lsdException w:name="heading 2" w:semiHidden="1" w:uiPriority="9" w:unhideWhenUsed="1" w:qFormat="1"/>
@@ -5562,15 +5926,6 @@
     <w:lsdException w:name="Balloon Text" w:semiHidden="1" w:unhideWhenUsed="1"/>
     <w:lsdException w:name="Table Grid" w:uiPriority="39"/>
     <w:lsdException w:name="Table Theme" w:semiHidden="1" w:unhideWhenUsed="1"/>
-    <w:lsdException w:name="Note Level 1" w:semiHidden="1" w:unhideWhenUsed="1"/>
-    <w:lsdException w:name="Note Level 2" w:semiHidden="1" w:unhideWhenUsed="1"/>
-    <w:lsdException w:name="Note Level 3" w:semiHidden="1" w:unhideWhenUsed="1"/>
-    <w:lsdException w:name="Note Level 4" w:semiHidden="1" w:unhideWhenUsed="1"/>
-    <w:lsdException w:name="Note Level 5" w:semiHidden="1" w:unhideWhenUsed="1"/>
-    <w:lsdException w:name="Note Level 6" w:semiHidden="1" w:unhideWhenUsed="1"/>
-    <w:lsdException w:name="Note Level 7" w:semiHidden="1" w:unhideWhenUsed="1"/>
-    <w:lsdException w:name="Note Level 8" w:semiHidden="1" w:unhideWhenUsed="1"/>
-    <w:lsdException w:name="Note Level 9" w:semiHidden="1" w:unhideWhenUsed="1"/>
     <w:lsdException w:name="Placeholder Text" w:semiHidden="1"/>
     <w:lsdException w:name="No Spacing" w:uiPriority="1" w:qFormat="1"/>
     <w:lsdException w:name="Light Shading" w:uiPriority="60"/>
@@ -5950,11 +6305,8 @@
     <w:tblPr>
       <w:tblStyleRowBandSize w:val="1"/>
       <w:tblStyleColBandSize w:val="1"/>
-      <w:tblInd w:w="0" w:type="dxa"/>
       <w:tblCellMar>
-        <w:top w:w="0" w:type="dxa"/>
         <w:left w:w="80" w:type="dxa"/>
-        <w:bottom w:w="0" w:type="dxa"/>
         <w:right w:w="80" w:type="dxa"/>
       </w:tblCellMar>
     </w:tblPr>

</xml_diff>